<commit_message>
Generacion de certificado en ODT
</commit_message>
<xml_diff>
--- a/ms-documentation/Templates/certificado_docx.docx
+++ b/ms-documentation/Templates/certificado_docx.docx
@@ -1,12 +1,10 @@
 
 <file path=word/document.xml><?xml version="1.0" encoding="utf-8"?>
-<w:document xmlns:o="urn:schemas-microsoft-com:office:office" xmlns:r="http://schemas.openxmlformats.org/officeDocument/2006/relationships" xmlns:v="urn:schemas-microsoft-com:vml" xmlns:w="http://schemas.openxmlformats.org/wordprocessingml/2006/main" xmlns:w10="urn:schemas-microsoft-com:office:word" xmlns:wp="http://schemas.openxmlformats.org/drawingml/2006/wordprocessingDrawing" xmlns:wps="http://schemas.microsoft.com/office/word/2010/wordprocessingShape" xmlns:wpg="http://schemas.microsoft.com/office/word/2010/wordprocessingGroup" xmlns:mc="http://schemas.openxmlformats.org/markup-compatibility/2006" xmlns:wp14="http://schemas.microsoft.com/office/word/2010/wordprocessingDrawing" xmlns:w14="http://schemas.microsoft.com/office/word/2010/wordml" xmlns:w15="http://schemas.microsoft.com/office/word/2012/wordml" mc:Ignorable="w14 wp14 w15">
+<w:document xmlns:wpc="http://schemas.microsoft.com/office/word/2010/wordprocessingCanvas" xmlns:cx="http://schemas.microsoft.com/office/drawing/2014/chartex" xmlns:cx1="http://schemas.microsoft.com/office/drawing/2015/9/8/chartex" xmlns:cx2="http://schemas.microsoft.com/office/drawing/2015/10/21/chartex" xmlns:cx3="http://schemas.microsoft.com/office/drawing/2016/5/9/chartex" xmlns:cx4="http://schemas.microsoft.com/office/drawing/2016/5/10/chartex" xmlns:cx5="http://schemas.microsoft.com/office/drawing/2016/5/11/chartex" xmlns:cx6="http://schemas.microsoft.com/office/drawing/2016/5/12/chartex" xmlns:cx7="http://schemas.microsoft.com/office/drawing/2016/5/13/chartex" xmlns:cx8="http://schemas.microsoft.com/office/drawing/2016/5/14/chartex" xmlns:mc="http://schemas.openxmlformats.org/markup-compatibility/2006" xmlns:aink="http://schemas.microsoft.com/office/drawing/2016/ink" xmlns:am3d="http://schemas.microsoft.com/office/drawing/2017/model3d" xmlns:o="urn:schemas-microsoft-com:office:office" xmlns:oel="http://schemas.microsoft.com/office/2019/extlst" xmlns:r="http://schemas.openxmlformats.org/officeDocument/2006/relationships" xmlns:m="http://schemas.openxmlformats.org/officeDocument/2006/math" xmlns:v="urn:schemas-microsoft-com:vml" xmlns:wp14="http://schemas.microsoft.com/office/word/2010/wordprocessingDrawing" xmlns:wp="http://schemas.openxmlformats.org/drawingml/2006/wordprocessingDrawing" xmlns:w10="urn:schemas-microsoft-com:office:word" xmlns:w="http://schemas.openxmlformats.org/wordprocessingml/2006/main" xmlns:w14="http://schemas.microsoft.com/office/word/2010/wordml" xmlns:w15="http://schemas.microsoft.com/office/word/2012/wordml" xmlns:w16cex="http://schemas.microsoft.com/office/word/2018/wordml/cex" xmlns:w16cid="http://schemas.microsoft.com/office/word/2016/wordml/cid" xmlns:w16="http://schemas.microsoft.com/office/word/2018/wordml" xmlns:w16du="http://schemas.microsoft.com/office/word/2023/wordml/word16du" xmlns:w16sdtdh="http://schemas.microsoft.com/office/word/2020/wordml/sdtdatahash" xmlns:w16sdtfl="http://schemas.microsoft.com/office/word/2024/wordml/sdtformatlock" xmlns:w16se="http://schemas.microsoft.com/office/word/2015/wordml/symex" xmlns:wpg="http://schemas.microsoft.com/office/word/2010/wordprocessingGroup" xmlns:wpi="http://schemas.microsoft.com/office/word/2010/wordprocessingInk" xmlns:wne="http://schemas.microsoft.com/office/word/2006/wordml" xmlns:wps="http://schemas.microsoft.com/office/word/2010/wordprocessingShape" mc:Ignorable="w14 w15 w16se w16cid w16 w16cex w16sdtdh w16sdtfl w16du wp14">
   <w:body>
     <w:tbl>
       <w:tblPr>
         <w:tblW w:w="5000" w:type="pct"/>
-        <w:jc w:val="left"/>
-        <w:tblInd w:w="0" w:type="dxa"/>
         <w:tblLayout w:type="fixed"/>
         <w:tblCellMar>
           <w:top w:w="55" w:type="dxa"/>
@@ -14,32 +12,31 @@
           <w:bottom w:w="55" w:type="dxa"/>
           <w:right w:w="55" w:type="dxa"/>
         </w:tblCellMar>
+        <w:tblLook w:val="0000" w:firstRow="0" w:lastRow="0" w:firstColumn="0" w:lastColumn="0" w:noHBand="0" w:noVBand="0"/>
       </w:tblPr>
       <w:tblGrid>
-        <w:gridCol w:w="4818"/>
-        <w:gridCol w:w="4819"/>
+        <w:gridCol w:w="4873"/>
+        <w:gridCol w:w="4875"/>
       </w:tblGrid>
       <w:tr>
         <w:trPr>
-          <w:trHeight w:val="1477" w:hRule="atLeast"/>
+          <w:trHeight w:val="1477"/>
         </w:trPr>
         <w:tc>
           <w:tcPr>
             <w:tcW w:w="4818" w:type="dxa"/>
-            <w:tcBorders/>
             <w:vAlign w:val="center"/>
           </w:tcPr>
           <w:p>
             <w:pPr>
               <w:pStyle w:val="TableContents"/>
-              <w:bidi w:val="0"/>
-              <w:jc w:val="left"/>
-              <w:rPr/>
             </w:pPr>
             <w:r>
-              <w:rPr/>
+              <w:rPr>
+                <w:noProof/>
+              </w:rPr>
               <w:drawing>
-                <wp:anchor behindDoc="0" distT="0" distB="0" distL="0" distR="0" simplePos="0" locked="0" layoutInCell="0" allowOverlap="1" relativeHeight="2">
+                <wp:anchor distT="0" distB="0" distL="0" distR="0" simplePos="0" relativeHeight="2" behindDoc="0" locked="0" layoutInCell="0" allowOverlap="1" wp14:anchorId="3491FDAF" wp14:editId="5FBDEFC0">
                   <wp:simplePos x="0" y="0"/>
                   <wp:positionH relativeFrom="column">
                     <wp:align>left</wp:align>
@@ -50,7 +47,7 @@
                   <wp:extent cx="1853565" cy="609600"/>
                   <wp:effectExtent l="0" t="0" r="0" b="0"/>
                   <wp:wrapTopAndBottom/>
-                  <wp:docPr id="1" name="Image1" descr=""/>
+                  <wp:docPr id="1" name="Image1"/>
                   <wp:cNvGraphicFramePr>
                     <a:graphicFrameLocks xmlns:a="http://schemas.openxmlformats.org/drawingml/2006/main" noChangeAspect="1"/>
                   </wp:cNvGraphicFramePr>
@@ -58,13 +55,13 @@
                     <a:graphicData uri="http://schemas.openxmlformats.org/drawingml/2006/picture">
                       <pic:pic xmlns:pic="http://schemas.openxmlformats.org/drawingml/2006/picture">
                         <pic:nvPicPr>
-                          <pic:cNvPr id="1" name="Image1" descr=""/>
+                          <pic:cNvPr id="1" name="Image1"/>
                           <pic:cNvPicPr>
                             <a:picLocks noChangeAspect="1" noChangeArrowheads="1"/>
                           </pic:cNvPicPr>
                         </pic:nvPicPr>
                         <pic:blipFill>
-                          <a:blip r:embed="rId2"/>
+                          <a:blip r:embed="rId4"/>
                           <a:stretch>
                             <a:fillRect/>
                           </a:stretch>
@@ -89,19 +86,18 @@
         <w:tc>
           <w:tcPr>
             <w:tcW w:w="4819" w:type="dxa"/>
-            <w:tcBorders/>
           </w:tcPr>
           <w:p>
             <w:pPr>
               <w:pStyle w:val="TableContents"/>
-              <w:bidi w:val="0"/>
               <w:jc w:val="both"/>
-              <w:rPr/>
             </w:pPr>
             <w:r>
-              <w:rPr/>
+              <w:rPr>
+                <w:noProof/>
+              </w:rPr>
               <w:drawing>
-                <wp:anchor behindDoc="0" distT="0" distB="0" distL="0" distR="0" simplePos="0" locked="0" layoutInCell="0" allowOverlap="1" relativeHeight="3">
+                <wp:anchor distT="0" distB="0" distL="0" distR="0" simplePos="0" relativeHeight="3" behindDoc="0" locked="0" layoutInCell="0" allowOverlap="1" wp14:anchorId="14A3760A" wp14:editId="5DF41694">
                   <wp:simplePos x="0" y="0"/>
                   <wp:positionH relativeFrom="column">
                     <wp:align>right</wp:align>
@@ -112,7 +108,7 @@
                   <wp:extent cx="1854200" cy="608330"/>
                   <wp:effectExtent l="0" t="0" r="0" b="0"/>
                   <wp:wrapTopAndBottom/>
-                  <wp:docPr id="2" name="Image2" descr=""/>
+                  <wp:docPr id="2" name="Image2"/>
                   <wp:cNvGraphicFramePr>
                     <a:graphicFrameLocks xmlns:a="http://schemas.openxmlformats.org/drawingml/2006/main" noChangeAspect="1"/>
                   </wp:cNvGraphicFramePr>
@@ -120,13 +116,13 @@
                     <a:graphicData uri="http://schemas.openxmlformats.org/drawingml/2006/picture">
                       <pic:pic xmlns:pic="http://schemas.openxmlformats.org/drawingml/2006/picture">
                         <pic:nvPicPr>
-                          <pic:cNvPr id="2" name="Image2" descr=""/>
+                          <pic:cNvPr id="2" name="Image2"/>
                           <pic:cNvPicPr>
                             <a:picLocks noChangeAspect="1" noChangeArrowheads="1"/>
                           </pic:cNvPicPr>
                         </pic:nvPicPr>
                         <pic:blipFill>
-                          <a:blip r:embed="rId3"/>
+                          <a:blip r:embed="rId5"/>
                           <a:stretch>
                             <a:fillRect/>
                           </a:stretch>
@@ -152,23 +148,14 @@
     </w:tbl>
     <w:p>
       <w:pPr>
-        <w:pStyle w:val="Normal"/>
-        <w:bidi w:val="0"/>
         <w:jc w:val="both"/>
         <w:rPr>
           <w:color w:val="000000"/>
         </w:rPr>
       </w:pPr>
-      <w:r>
-        <w:rPr>
-          <w:color w:val="000000"/>
-        </w:rPr>
-      </w:r>
     </w:p>
     <w:p>
       <w:pPr>
-        <w:pStyle w:val="Normal"/>
-        <w:bidi w:val="0"/>
         <w:jc w:val="both"/>
         <w:rPr>
           <w:color w:val="000000"/>
@@ -256,23 +243,7 @@
           <w:bCs/>
           <w:color w:val="000000"/>
         </w:rPr>
-        <w:t>{{especialidad.</w:t>
-      </w:r>
-      <w:r>
-        <w:rPr>
-          <w:b/>
-          <w:bCs/>
-          <w:color w:val="000000"/>
-        </w:rPr>
-        <w:t>nombre</w:t>
-      </w:r>
-      <w:r>
-        <w:rPr>
-          <w:b/>
-          <w:bCs/>
-          <w:color w:val="000000"/>
-        </w:rPr>
-        <w:t>}}</w:t>
+        <w:t>{{especialidad.nombre}}</w:t>
       </w:r>
       <w:r>
         <w:rPr>
@@ -311,8 +282,6 @@
     </w:p>
     <w:p>
       <w:pPr>
-        <w:pStyle w:val="Normal"/>
-        <w:bidi w:val="0"/>
         <w:jc w:val="both"/>
         <w:rPr>
           <w:color w:val="000000"/>
@@ -322,7 +291,21 @@
         <w:rPr>
           <w:color w:val="000000"/>
         </w:rPr>
-        <w:t xml:space="preserve">A solicitud del interesado y a los fines de ser presentado ante quien corresponda, se le extiende el presente certificado, sin enmiendas ni raspaduras, en SAN RAFAEL, MENDOZA. el </w:t>
+        <w:t xml:space="preserve">A solicitud del interesado y a los fines de ser presentado ante quien corresponda, se le extiende el presente certificado, sin enmiendas ni raspaduras, en </w:t>
+      </w:r>
+      <w:r>
+        <w:rPr>
+          <w:b/>
+          <w:bCs/>
+          <w:color w:val="000000"/>
+        </w:rPr>
+        <w:t>{{facultad.ciudad}}</w:t>
+      </w:r>
+      <w:r>
+        <w:rPr>
+          <w:color w:val="000000"/>
+        </w:rPr>
+        <w:t xml:space="preserve">. el </w:t>
       </w:r>
       <w:r>
         <w:rPr>
@@ -341,38 +324,28 @@
     </w:p>
     <w:p>
       <w:pPr>
-        <w:pStyle w:val="Normal"/>
-        <w:bidi w:val="0"/>
-        <w:jc w:val="left"/>
         <w:rPr>
           <w:color w:val="808080"/>
         </w:rPr>
       </w:pPr>
-      <w:r>
-        <w:rPr>
-          <w:color w:val="808080"/>
-        </w:rPr>
-      </w:r>
     </w:p>
     <w:sectPr>
-      <w:type w:val="nextPage"/>
       <w:pgSz w:w="11906" w:h="16838"/>
-      <w:pgMar w:left="1134" w:right="1134" w:gutter="0" w:header="0" w:top="1134" w:footer="0" w:bottom="1134"/>
-      <w:pgNumType w:fmt="decimal"/>
-      <w:formProt w:val="false"/>
-      <w:textDirection w:val="lrTb"/>
-      <w:docGrid w:type="default" w:linePitch="600" w:charSpace="32768"/>
+      <w:pgMar w:top="1134" w:right="1134" w:bottom="1134" w:left="1134" w:header="0" w:footer="0" w:gutter="0"/>
+      <w:cols w:space="720"/>
+      <w:formProt w:val="0"/>
+      <w:docGrid w:linePitch="600" w:charSpace="32768"/>
     </w:sectPr>
   </w:body>
 </w:document>
 </file>
 
 <file path=word/styles.xml><?xml version="1.0" encoding="utf-8"?>
-<w:styles xmlns:w="http://schemas.openxmlformats.org/wordprocessingml/2006/main" xmlns:w14="http://schemas.microsoft.com/office/word/2010/wordml" xmlns:mc="http://schemas.openxmlformats.org/markup-compatibility/2006" mc:Ignorable="w14">
+<w:styles xmlns:mc="http://schemas.openxmlformats.org/markup-compatibility/2006" xmlns:r="http://schemas.openxmlformats.org/officeDocument/2006/relationships" xmlns:w="http://schemas.openxmlformats.org/wordprocessingml/2006/main" xmlns:w14="http://schemas.microsoft.com/office/word/2010/wordml" xmlns:w15="http://schemas.microsoft.com/office/word/2012/wordml" xmlns:w16cex="http://schemas.microsoft.com/office/word/2018/wordml/cex" xmlns:w16cid="http://schemas.microsoft.com/office/word/2016/wordml/cid" xmlns:w16="http://schemas.microsoft.com/office/word/2018/wordml" xmlns:w16du="http://schemas.microsoft.com/office/word/2023/wordml/word16du" xmlns:w16sdtdh="http://schemas.microsoft.com/office/word/2020/wordml/sdtdatahash" xmlns:w16sdtfl="http://schemas.microsoft.com/office/word/2024/wordml/sdtformatlock" xmlns:w16se="http://schemas.microsoft.com/office/word/2015/wordml/symex" mc:Ignorable="w14 w15 w16se w16cid w16 w16cex w16sdtdh w16sdtfl w16du">
   <w:docDefaults>
     <w:rPrDefault>
       <w:rPr>
-        <w:rFonts w:ascii="Liberation Serif" w:hAnsi="Liberation Serif" w:eastAsia="Noto Serif CJK SC" w:cs="Noto Sans Devanagari"/>
+        <w:rFonts w:ascii="Liberation Serif" w:eastAsia="Noto Serif CJK SC" w:hAnsi="Liberation Serif" w:cs="Noto Sans Devanagari"/>
         <w:kern w:val="2"/>
         <w:sz w:val="24"/>
         <w:szCs w:val="24"/>
@@ -381,63 +354,449 @@
     </w:rPrDefault>
     <w:pPrDefault>
       <w:pPr>
-        <w:suppressAutoHyphens w:val="true"/>
+        <w:suppressAutoHyphens/>
       </w:pPr>
     </w:pPrDefault>
   </w:docDefaults>
-  <w:style w:type="paragraph" w:styleId="Normal">
+  <w:latentStyles w:defLockedState="0" w:defUIPriority="99" w:defSemiHidden="0" w:defUnhideWhenUsed="0" w:defQFormat="0" w:count="376">
+    <w:lsdException w:name="Normal" w:uiPriority="0" w:qFormat="1"/>
+    <w:lsdException w:name="heading 1" w:uiPriority="9" w:qFormat="1"/>
+    <w:lsdException w:name="heading 2" w:semiHidden="1" w:uiPriority="9" w:unhideWhenUsed="1" w:qFormat="1"/>
+    <w:lsdException w:name="heading 3" w:semiHidden="1" w:uiPriority="9" w:unhideWhenUsed="1" w:qFormat="1"/>
+    <w:lsdException w:name="heading 4" w:semiHidden="1" w:uiPriority="9" w:unhideWhenUsed="1" w:qFormat="1"/>
+    <w:lsdException w:name="heading 5" w:semiHidden="1" w:uiPriority="9" w:unhideWhenUsed="1" w:qFormat="1"/>
+    <w:lsdException w:name="heading 6" w:semiHidden="1" w:uiPriority="9" w:unhideWhenUsed="1" w:qFormat="1"/>
+    <w:lsdException w:name="heading 7" w:semiHidden="1" w:uiPriority="9" w:unhideWhenUsed="1" w:qFormat="1"/>
+    <w:lsdException w:name="heading 8" w:semiHidden="1" w:uiPriority="9" w:unhideWhenUsed="1" w:qFormat="1"/>
+    <w:lsdException w:name="heading 9" w:semiHidden="1" w:uiPriority="9" w:unhideWhenUsed="1" w:qFormat="1"/>
+    <w:lsdException w:name="index 1" w:semiHidden="1" w:unhideWhenUsed="1"/>
+    <w:lsdException w:name="index 2" w:semiHidden="1" w:unhideWhenUsed="1"/>
+    <w:lsdException w:name="index 3" w:semiHidden="1" w:unhideWhenUsed="1"/>
+    <w:lsdException w:name="index 4" w:semiHidden="1" w:unhideWhenUsed="1"/>
+    <w:lsdException w:name="index 5" w:semiHidden="1" w:unhideWhenUsed="1"/>
+    <w:lsdException w:name="index 6" w:semiHidden="1" w:unhideWhenUsed="1"/>
+    <w:lsdException w:name="index 7" w:semiHidden="1" w:unhideWhenUsed="1"/>
+    <w:lsdException w:name="index 8" w:semiHidden="1" w:unhideWhenUsed="1"/>
+    <w:lsdException w:name="index 9" w:semiHidden="1" w:unhideWhenUsed="1"/>
+    <w:lsdException w:name="toc 1" w:semiHidden="1" w:uiPriority="39" w:unhideWhenUsed="1"/>
+    <w:lsdException w:name="toc 2" w:semiHidden="1" w:uiPriority="39" w:unhideWhenUsed="1"/>
+    <w:lsdException w:name="toc 3" w:semiHidden="1" w:uiPriority="39" w:unhideWhenUsed="1"/>
+    <w:lsdException w:name="toc 4" w:semiHidden="1" w:uiPriority="39" w:unhideWhenUsed="1"/>
+    <w:lsdException w:name="toc 5" w:semiHidden="1" w:uiPriority="39" w:unhideWhenUsed="1"/>
+    <w:lsdException w:name="toc 6" w:semiHidden="1" w:uiPriority="39" w:unhideWhenUsed="1"/>
+    <w:lsdException w:name="toc 7" w:semiHidden="1" w:uiPriority="39" w:unhideWhenUsed="1"/>
+    <w:lsdException w:name="toc 8" w:semiHidden="1" w:uiPriority="39" w:unhideWhenUsed="1"/>
+    <w:lsdException w:name="toc 9" w:semiHidden="1" w:uiPriority="39" w:unhideWhenUsed="1"/>
+    <w:lsdException w:name="Normal Indent" w:semiHidden="1" w:unhideWhenUsed="1"/>
+    <w:lsdException w:name="footnote text" w:semiHidden="1" w:unhideWhenUsed="1"/>
+    <w:lsdException w:name="annotation text" w:semiHidden="1" w:unhideWhenUsed="1"/>
+    <w:lsdException w:name="header" w:semiHidden="1" w:unhideWhenUsed="1"/>
+    <w:lsdException w:name="footer" w:semiHidden="1" w:unhideWhenUsed="1"/>
+    <w:lsdException w:name="index heading" w:semiHidden="1" w:unhideWhenUsed="1"/>
+    <w:lsdException w:name="caption" w:semiHidden="1" w:uiPriority="35" w:unhideWhenUsed="1" w:qFormat="1"/>
+    <w:lsdException w:name="table of figures" w:semiHidden="1" w:unhideWhenUsed="1"/>
+    <w:lsdException w:name="envelope address" w:semiHidden="1" w:unhideWhenUsed="1"/>
+    <w:lsdException w:name="envelope return" w:semiHidden="1" w:unhideWhenUsed="1"/>
+    <w:lsdException w:name="footnote reference" w:semiHidden="1" w:unhideWhenUsed="1"/>
+    <w:lsdException w:name="annotation reference" w:semiHidden="1" w:unhideWhenUsed="1"/>
+    <w:lsdException w:name="line number" w:semiHidden="1" w:unhideWhenUsed="1"/>
+    <w:lsdException w:name="page number" w:semiHidden="1" w:unhideWhenUsed="1"/>
+    <w:lsdException w:name="endnote reference" w:semiHidden="1" w:unhideWhenUsed="1"/>
+    <w:lsdException w:name="endnote text" w:semiHidden="1" w:unhideWhenUsed="1"/>
+    <w:lsdException w:name="table of authorities" w:semiHidden="1" w:unhideWhenUsed="1"/>
+    <w:lsdException w:name="macro" w:semiHidden="1" w:unhideWhenUsed="1"/>
+    <w:lsdException w:name="toa heading" w:semiHidden="1" w:unhideWhenUsed="1"/>
+    <w:lsdException w:name="List" w:semiHidden="1" w:unhideWhenUsed="1"/>
+    <w:lsdException w:name="List Bullet" w:semiHidden="1" w:unhideWhenUsed="1"/>
+    <w:lsdException w:name="List Number" w:semiHidden="1" w:unhideWhenUsed="1"/>
+    <w:lsdException w:name="List 2" w:semiHidden="1" w:unhideWhenUsed="1"/>
+    <w:lsdException w:name="List 3" w:semiHidden="1" w:unhideWhenUsed="1"/>
+    <w:lsdException w:name="List 4" w:semiHidden="1" w:unhideWhenUsed="1"/>
+    <w:lsdException w:name="List 5" w:semiHidden="1" w:unhideWhenUsed="1"/>
+    <w:lsdException w:name="List Bullet 2" w:semiHidden="1" w:unhideWhenUsed="1"/>
+    <w:lsdException w:name="List Bullet 3" w:semiHidden="1" w:unhideWhenUsed="1"/>
+    <w:lsdException w:name="List Bullet 4" w:semiHidden="1" w:unhideWhenUsed="1"/>
+    <w:lsdException w:name="List Bullet 5" w:semiHidden="1" w:unhideWhenUsed="1"/>
+    <w:lsdException w:name="List Number 2" w:semiHidden="1" w:unhideWhenUsed="1"/>
+    <w:lsdException w:name="List Number 3" w:semiHidden="1" w:unhideWhenUsed="1"/>
+    <w:lsdException w:name="List Number 4" w:semiHidden="1" w:unhideWhenUsed="1"/>
+    <w:lsdException w:name="List Number 5" w:semiHidden="1" w:unhideWhenUsed="1"/>
+    <w:lsdException w:name="Title" w:uiPriority="10" w:qFormat="1"/>
+    <w:lsdException w:name="Closing" w:semiHidden="1" w:unhideWhenUsed="1"/>
+    <w:lsdException w:name="Signature" w:semiHidden="1" w:unhideWhenUsed="1"/>
+    <w:lsdException w:name="Default Paragraph Font" w:semiHidden="1" w:uiPriority="1" w:unhideWhenUsed="1"/>
+    <w:lsdException w:name="Body Text" w:semiHidden="1" w:unhideWhenUsed="1"/>
+    <w:lsdException w:name="Body Text Indent" w:semiHidden="1" w:unhideWhenUsed="1"/>
+    <w:lsdException w:name="List Continue" w:semiHidden="1" w:unhideWhenUsed="1"/>
+    <w:lsdException w:name="List Continue 2" w:semiHidden="1" w:unhideWhenUsed="1"/>
+    <w:lsdException w:name="List Continue 3" w:semiHidden="1" w:unhideWhenUsed="1"/>
+    <w:lsdException w:name="List Continue 4" w:semiHidden="1" w:unhideWhenUsed="1"/>
+    <w:lsdException w:name="List Continue 5" w:semiHidden="1" w:unhideWhenUsed="1"/>
+    <w:lsdException w:name="Message Header" w:semiHidden="1" w:unhideWhenUsed="1"/>
+    <w:lsdException w:name="Subtitle" w:uiPriority="11" w:qFormat="1"/>
+    <w:lsdException w:name="Salutation" w:semiHidden="1" w:unhideWhenUsed="1"/>
+    <w:lsdException w:name="Date" w:semiHidden="1" w:unhideWhenUsed="1"/>
+    <w:lsdException w:name="Body Text First Indent" w:semiHidden="1" w:unhideWhenUsed="1"/>
+    <w:lsdException w:name="Body Text First Indent 2" w:semiHidden="1" w:unhideWhenUsed="1"/>
+    <w:lsdException w:name="Note Heading" w:semiHidden="1" w:unhideWhenUsed="1"/>
+    <w:lsdException w:name="Body Text 2" w:semiHidden="1" w:unhideWhenUsed="1"/>
+    <w:lsdException w:name="Body Text 3" w:semiHidden="1" w:unhideWhenUsed="1"/>
+    <w:lsdException w:name="Body Text Indent 2" w:semiHidden="1" w:unhideWhenUsed="1"/>
+    <w:lsdException w:name="Body Text Indent 3" w:semiHidden="1" w:unhideWhenUsed="1"/>
+    <w:lsdException w:name="Block Text" w:semiHidden="1" w:unhideWhenUsed="1"/>
+    <w:lsdException w:name="Hyperlink" w:semiHidden="1" w:unhideWhenUsed="1"/>
+    <w:lsdException w:name="FollowedHyperlink" w:semiHidden="1" w:unhideWhenUsed="1"/>
+    <w:lsdException w:name="Strong" w:uiPriority="22" w:qFormat="1"/>
+    <w:lsdException w:name="Emphasis" w:uiPriority="20" w:qFormat="1"/>
+    <w:lsdException w:name="Document Map" w:semiHidden="1" w:unhideWhenUsed="1"/>
+    <w:lsdException w:name="Plain Text" w:semiHidden="1" w:unhideWhenUsed="1"/>
+    <w:lsdException w:name="E-mail Signature" w:semiHidden="1" w:unhideWhenUsed="1"/>
+    <w:lsdException w:name="HTML Top of Form" w:semiHidden="1" w:unhideWhenUsed="1"/>
+    <w:lsdException w:name="HTML Bottom of Form" w:semiHidden="1" w:unhideWhenUsed="1"/>
+    <w:lsdException w:name="Normal (Web)" w:semiHidden="1" w:unhideWhenUsed="1"/>
+    <w:lsdException w:name="HTML Acronym" w:semiHidden="1" w:unhideWhenUsed="1"/>
+    <w:lsdException w:name="HTML Address" w:semiHidden="1" w:unhideWhenUsed="1"/>
+    <w:lsdException w:name="HTML Cite" w:semiHidden="1" w:unhideWhenUsed="1"/>
+    <w:lsdException w:name="HTML Code" w:semiHidden="1" w:unhideWhenUsed="1"/>
+    <w:lsdException w:name="HTML Definition" w:semiHidden="1" w:unhideWhenUsed="1"/>
+    <w:lsdException w:name="HTML Keyboard" w:semiHidden="1" w:unhideWhenUsed="1"/>
+    <w:lsdException w:name="HTML Preformatted" w:semiHidden="1" w:unhideWhenUsed="1"/>
+    <w:lsdException w:name="HTML Sample" w:semiHidden="1" w:unhideWhenUsed="1"/>
+    <w:lsdException w:name="HTML Typewriter" w:semiHidden="1" w:unhideWhenUsed="1"/>
+    <w:lsdException w:name="HTML Variable" w:semiHidden="1" w:unhideWhenUsed="1"/>
+    <w:lsdException w:name="Normal Table" w:semiHidden="1" w:unhideWhenUsed="1"/>
+    <w:lsdException w:name="annotation subject" w:semiHidden="1" w:unhideWhenUsed="1"/>
+    <w:lsdException w:name="No List" w:semiHidden="1" w:unhideWhenUsed="1"/>
+    <w:lsdException w:name="Outline List 1" w:semiHidden="1" w:unhideWhenUsed="1"/>
+    <w:lsdException w:name="Outline List 2" w:semiHidden="1" w:unhideWhenUsed="1"/>
+    <w:lsdException w:name="Outline List 3" w:semiHidden="1" w:unhideWhenUsed="1"/>
+    <w:lsdException w:name="Table Simple 1" w:semiHidden="1" w:unhideWhenUsed="1"/>
+    <w:lsdException w:name="Table Simple 2" w:semiHidden="1" w:unhideWhenUsed="1"/>
+    <w:lsdException w:name="Table Simple 3" w:semiHidden="1" w:unhideWhenUsed="1"/>
+    <w:lsdException w:name="Table Classic 1" w:semiHidden="1" w:unhideWhenUsed="1"/>
+    <w:lsdException w:name="Table Classic 2" w:semiHidden="1" w:unhideWhenUsed="1"/>
+    <w:lsdException w:name="Table Classic 3" w:semiHidden="1" w:unhideWhenUsed="1"/>
+    <w:lsdException w:name="Table Classic 4" w:semiHidden="1" w:unhideWhenUsed="1"/>
+    <w:lsdException w:name="Table Colorful 1" w:semiHidden="1" w:unhideWhenUsed="1"/>
+    <w:lsdException w:name="Table Colorful 2" w:semiHidden="1" w:unhideWhenUsed="1"/>
+    <w:lsdException w:name="Table Colorful 3" w:semiHidden="1" w:unhideWhenUsed="1"/>
+    <w:lsdException w:name="Table Columns 1" w:semiHidden="1" w:unhideWhenUsed="1"/>
+    <w:lsdException w:name="Table Columns 2" w:semiHidden="1" w:unhideWhenUsed="1"/>
+    <w:lsdException w:name="Table Columns 3" w:semiHidden="1" w:unhideWhenUsed="1"/>
+    <w:lsdException w:name="Table Columns 4" w:semiHidden="1" w:unhideWhenUsed="1"/>
+    <w:lsdException w:name="Table Columns 5" w:semiHidden="1" w:unhideWhenUsed="1"/>
+    <w:lsdException w:name="Table Grid 1" w:semiHidden="1" w:unhideWhenUsed="1"/>
+    <w:lsdException w:name="Table Grid 2" w:semiHidden="1" w:unhideWhenUsed="1"/>
+    <w:lsdException w:name="Table Grid 3" w:semiHidden="1" w:unhideWhenUsed="1"/>
+    <w:lsdException w:name="Table Grid 4" w:semiHidden="1" w:unhideWhenUsed="1"/>
+    <w:lsdException w:name="Table Grid 5" w:semiHidden="1" w:unhideWhenUsed="1"/>
+    <w:lsdException w:name="Table Grid 6" w:semiHidden="1" w:unhideWhenUsed="1"/>
+    <w:lsdException w:name="Table Grid 7" w:semiHidden="1" w:unhideWhenUsed="1"/>
+    <w:lsdException w:name="Table Grid 8" w:semiHidden="1" w:unhideWhenUsed="1"/>
+    <w:lsdException w:name="Table List 1" w:semiHidden="1" w:unhideWhenUsed="1"/>
+    <w:lsdException w:name="Table List 2" w:semiHidden="1" w:unhideWhenUsed="1"/>
+    <w:lsdException w:name="Table List 3" w:semiHidden="1" w:unhideWhenUsed="1"/>
+    <w:lsdException w:name="Table List 4" w:semiHidden="1" w:unhideWhenUsed="1"/>
+    <w:lsdException w:name="Table List 5" w:semiHidden="1" w:unhideWhenUsed="1"/>
+    <w:lsdException w:name="Table List 6" w:semiHidden="1" w:unhideWhenUsed="1"/>
+    <w:lsdException w:name="Table List 7" w:semiHidden="1" w:unhideWhenUsed="1"/>
+    <w:lsdException w:name="Table List 8" w:semiHidden="1" w:unhideWhenUsed="1"/>
+    <w:lsdException w:name="Table 3D effects 1" w:semiHidden="1" w:unhideWhenUsed="1"/>
+    <w:lsdException w:name="Table 3D effects 2" w:semiHidden="1" w:unhideWhenUsed="1"/>
+    <w:lsdException w:name="Table 3D effects 3" w:semiHidden="1" w:unhideWhenUsed="1"/>
+    <w:lsdException w:name="Table Contemporary" w:semiHidden="1" w:unhideWhenUsed="1"/>
+    <w:lsdException w:name="Table Elegant" w:semiHidden="1" w:unhideWhenUsed="1"/>
+    <w:lsdException w:name="Table Professional" w:semiHidden="1" w:unhideWhenUsed="1"/>
+    <w:lsdException w:name="Table Subtle 1" w:semiHidden="1" w:unhideWhenUsed="1"/>
+    <w:lsdException w:name="Table Subtle 2" w:semiHidden="1" w:unhideWhenUsed="1"/>
+    <w:lsdException w:name="Table Web 1" w:semiHidden="1" w:unhideWhenUsed="1"/>
+    <w:lsdException w:name="Table Web 2" w:semiHidden="1" w:unhideWhenUsed="1"/>
+    <w:lsdException w:name="Table Web 3" w:semiHidden="1" w:unhideWhenUsed="1"/>
+    <w:lsdException w:name="Balloon Text" w:semiHidden="1" w:unhideWhenUsed="1"/>
+    <w:lsdException w:name="Table Grid" w:uiPriority="39"/>
+    <w:lsdException w:name="Table Theme" w:semiHidden="1" w:unhideWhenUsed="1"/>
+    <w:lsdException w:name="Placeholder Text" w:semiHidden="1"/>
+    <w:lsdException w:name="No Spacing" w:uiPriority="1" w:qFormat="1"/>
+    <w:lsdException w:name="Light Shading" w:uiPriority="60"/>
+    <w:lsdException w:name="Light List" w:uiPriority="61"/>
+    <w:lsdException w:name="Light Grid" w:uiPriority="62"/>
+    <w:lsdException w:name="Medium Shading 1" w:uiPriority="63"/>
+    <w:lsdException w:name="Medium Shading 2" w:uiPriority="64"/>
+    <w:lsdException w:name="Medium List 1" w:uiPriority="65"/>
+    <w:lsdException w:name="Medium List 2" w:uiPriority="66"/>
+    <w:lsdException w:name="Medium Grid 1" w:uiPriority="67"/>
+    <w:lsdException w:name="Medium Grid 2" w:uiPriority="68"/>
+    <w:lsdException w:name="Medium Grid 3" w:uiPriority="69"/>
+    <w:lsdException w:name="Dark List" w:uiPriority="70"/>
+    <w:lsdException w:name="Colorful Shading" w:uiPriority="71"/>
+    <w:lsdException w:name="Colorful List" w:uiPriority="72"/>
+    <w:lsdException w:name="Colorful Grid" w:uiPriority="73"/>
+    <w:lsdException w:name="Light Shading Accent 1" w:uiPriority="60"/>
+    <w:lsdException w:name="Light List Accent 1" w:uiPriority="61"/>
+    <w:lsdException w:name="Light Grid Accent 1" w:uiPriority="62"/>
+    <w:lsdException w:name="Medium Shading 1 Accent 1" w:uiPriority="63"/>
+    <w:lsdException w:name="Medium Shading 2 Accent 1" w:uiPriority="64"/>
+    <w:lsdException w:name="Medium List 1 Accent 1" w:uiPriority="65"/>
+    <w:lsdException w:name="Revision" w:semiHidden="1"/>
+    <w:lsdException w:name="List Paragraph" w:uiPriority="34" w:qFormat="1"/>
+    <w:lsdException w:name="Quote" w:uiPriority="29" w:qFormat="1"/>
+    <w:lsdException w:name="Intense Quote" w:uiPriority="30" w:qFormat="1"/>
+    <w:lsdException w:name="Medium List 2 Accent 1" w:uiPriority="66"/>
+    <w:lsdException w:name="Medium Grid 1 Accent 1" w:uiPriority="67"/>
+    <w:lsdException w:name="Medium Grid 2 Accent 1" w:uiPriority="68"/>
+    <w:lsdException w:name="Medium Grid 3 Accent 1" w:uiPriority="69"/>
+    <w:lsdException w:name="Dark List Accent 1" w:uiPriority="70"/>
+    <w:lsdException w:name="Colorful Shading Accent 1" w:uiPriority="71"/>
+    <w:lsdException w:name="Colorful List Accent 1" w:uiPriority="72"/>
+    <w:lsdException w:name="Colorful Grid Accent 1" w:uiPriority="73"/>
+    <w:lsdException w:name="Light Shading Accent 2" w:uiPriority="60"/>
+    <w:lsdException w:name="Light List Accent 2" w:uiPriority="61"/>
+    <w:lsdException w:name="Light Grid Accent 2" w:uiPriority="62"/>
+    <w:lsdException w:name="Medium Shading 1 Accent 2" w:uiPriority="63"/>
+    <w:lsdException w:name="Medium Shading 2 Accent 2" w:uiPriority="64"/>
+    <w:lsdException w:name="Medium List 1 Accent 2" w:uiPriority="65"/>
+    <w:lsdException w:name="Medium List 2 Accent 2" w:uiPriority="66"/>
+    <w:lsdException w:name="Medium Grid 1 Accent 2" w:uiPriority="67"/>
+    <w:lsdException w:name="Medium Grid 2 Accent 2" w:uiPriority="68"/>
+    <w:lsdException w:name="Medium Grid 3 Accent 2" w:uiPriority="69"/>
+    <w:lsdException w:name="Dark List Accent 2" w:uiPriority="70"/>
+    <w:lsdException w:name="Colorful Shading Accent 2" w:uiPriority="71"/>
+    <w:lsdException w:name="Colorful List Accent 2" w:uiPriority="72"/>
+    <w:lsdException w:name="Colorful Grid Accent 2" w:uiPriority="73"/>
+    <w:lsdException w:name="Light Shading Accent 3" w:uiPriority="60"/>
+    <w:lsdException w:name="Light List Accent 3" w:uiPriority="61"/>
+    <w:lsdException w:name="Light Grid Accent 3" w:uiPriority="62"/>
+    <w:lsdException w:name="Medium Shading 1 Accent 3" w:uiPriority="63"/>
+    <w:lsdException w:name="Medium Shading 2 Accent 3" w:uiPriority="64"/>
+    <w:lsdException w:name="Medium List 1 Accent 3" w:uiPriority="65"/>
+    <w:lsdException w:name="Medium List 2 Accent 3" w:uiPriority="66"/>
+    <w:lsdException w:name="Medium Grid 1 Accent 3" w:uiPriority="67"/>
+    <w:lsdException w:name="Medium Grid 2 Accent 3" w:uiPriority="68"/>
+    <w:lsdException w:name="Medium Grid 3 Accent 3" w:uiPriority="69"/>
+    <w:lsdException w:name="Dark List Accent 3" w:uiPriority="70"/>
+    <w:lsdException w:name="Colorful Shading Accent 3" w:uiPriority="71"/>
+    <w:lsdException w:name="Colorful List Accent 3" w:uiPriority="72"/>
+    <w:lsdException w:name="Colorful Grid Accent 3" w:uiPriority="73"/>
+    <w:lsdException w:name="Light Shading Accent 4" w:uiPriority="60"/>
+    <w:lsdException w:name="Light List Accent 4" w:uiPriority="61"/>
+    <w:lsdException w:name="Light Grid Accent 4" w:uiPriority="62"/>
+    <w:lsdException w:name="Medium Shading 1 Accent 4" w:uiPriority="63"/>
+    <w:lsdException w:name="Medium Shading 2 Accent 4" w:uiPriority="64"/>
+    <w:lsdException w:name="Medium List 1 Accent 4" w:uiPriority="65"/>
+    <w:lsdException w:name="Medium List 2 Accent 4" w:uiPriority="66"/>
+    <w:lsdException w:name="Medium Grid 1 Accent 4" w:uiPriority="67"/>
+    <w:lsdException w:name="Medium Grid 2 Accent 4" w:uiPriority="68"/>
+    <w:lsdException w:name="Medium Grid 3 Accent 4" w:uiPriority="69"/>
+    <w:lsdException w:name="Dark List Accent 4" w:uiPriority="70"/>
+    <w:lsdException w:name="Colorful Shading Accent 4" w:uiPriority="71"/>
+    <w:lsdException w:name="Colorful List Accent 4" w:uiPriority="72"/>
+    <w:lsdException w:name="Colorful Grid Accent 4" w:uiPriority="73"/>
+    <w:lsdException w:name="Light Shading Accent 5" w:uiPriority="60"/>
+    <w:lsdException w:name="Light List Accent 5" w:uiPriority="61"/>
+    <w:lsdException w:name="Light Grid Accent 5" w:uiPriority="62"/>
+    <w:lsdException w:name="Medium Shading 1 Accent 5" w:uiPriority="63"/>
+    <w:lsdException w:name="Medium Shading 2 Accent 5" w:uiPriority="64"/>
+    <w:lsdException w:name="Medium List 1 Accent 5" w:uiPriority="65"/>
+    <w:lsdException w:name="Medium List 2 Accent 5" w:uiPriority="66"/>
+    <w:lsdException w:name="Medium Grid 1 Accent 5" w:uiPriority="67"/>
+    <w:lsdException w:name="Medium Grid 2 Accent 5" w:uiPriority="68"/>
+    <w:lsdException w:name="Medium Grid 3 Accent 5" w:uiPriority="69"/>
+    <w:lsdException w:name="Dark List Accent 5" w:uiPriority="70"/>
+    <w:lsdException w:name="Colorful Shading Accent 5" w:uiPriority="71"/>
+    <w:lsdException w:name="Colorful List Accent 5" w:uiPriority="72"/>
+    <w:lsdException w:name="Colorful Grid Accent 5" w:uiPriority="73"/>
+    <w:lsdException w:name="Light Shading Accent 6" w:uiPriority="60"/>
+    <w:lsdException w:name="Light List Accent 6" w:uiPriority="61"/>
+    <w:lsdException w:name="Light Grid Accent 6" w:uiPriority="62"/>
+    <w:lsdException w:name="Medium Shading 1 Accent 6" w:uiPriority="63"/>
+    <w:lsdException w:name="Medium Shading 2 Accent 6" w:uiPriority="64"/>
+    <w:lsdException w:name="Medium List 1 Accent 6" w:uiPriority="65"/>
+    <w:lsdException w:name="Medium List 2 Accent 6" w:uiPriority="66"/>
+    <w:lsdException w:name="Medium Grid 1 Accent 6" w:uiPriority="67"/>
+    <w:lsdException w:name="Medium Grid 2 Accent 6" w:uiPriority="68"/>
+    <w:lsdException w:name="Medium Grid 3 Accent 6" w:uiPriority="69"/>
+    <w:lsdException w:name="Dark List Accent 6" w:uiPriority="70"/>
+    <w:lsdException w:name="Colorful Shading Accent 6" w:uiPriority="71"/>
+    <w:lsdException w:name="Colorful List Accent 6" w:uiPriority="72"/>
+    <w:lsdException w:name="Colorful Grid Accent 6" w:uiPriority="73"/>
+    <w:lsdException w:name="Subtle Emphasis" w:uiPriority="19" w:qFormat="1"/>
+    <w:lsdException w:name="Intense Emphasis" w:uiPriority="21" w:qFormat="1"/>
+    <w:lsdException w:name="Subtle Reference" w:uiPriority="31" w:qFormat="1"/>
+    <w:lsdException w:name="Intense Reference" w:uiPriority="32" w:qFormat="1"/>
+    <w:lsdException w:name="Book Title" w:uiPriority="33" w:qFormat="1"/>
+    <w:lsdException w:name="Bibliography" w:semiHidden="1" w:uiPriority="37" w:unhideWhenUsed="1"/>
+    <w:lsdException w:name="TOC Heading" w:semiHidden="1" w:uiPriority="39" w:unhideWhenUsed="1" w:qFormat="1"/>
+    <w:lsdException w:name="Plain Table 1" w:uiPriority="41"/>
+    <w:lsdException w:name="Plain Table 2" w:uiPriority="42"/>
+    <w:lsdException w:name="Plain Table 3" w:uiPriority="43"/>
+    <w:lsdException w:name="Plain Table 4" w:uiPriority="44"/>
+    <w:lsdException w:name="Plain Table 5" w:uiPriority="45"/>
+    <w:lsdException w:name="Grid Table Light" w:uiPriority="40"/>
+    <w:lsdException w:name="Grid Table 1 Light" w:uiPriority="46"/>
+    <w:lsdException w:name="Grid Table 2" w:uiPriority="47"/>
+    <w:lsdException w:name="Grid Table 3" w:uiPriority="48"/>
+    <w:lsdException w:name="Grid Table 4" w:uiPriority="49"/>
+    <w:lsdException w:name="Grid Table 5 Dark" w:uiPriority="50"/>
+    <w:lsdException w:name="Grid Table 6 Colorful" w:uiPriority="51"/>
+    <w:lsdException w:name="Grid Table 7 Colorful" w:uiPriority="52"/>
+    <w:lsdException w:name="Grid Table 1 Light Accent 1" w:uiPriority="46"/>
+    <w:lsdException w:name="Grid Table 2 Accent 1" w:uiPriority="47"/>
+    <w:lsdException w:name="Grid Table 3 Accent 1" w:uiPriority="48"/>
+    <w:lsdException w:name="Grid Table 4 Accent 1" w:uiPriority="49"/>
+    <w:lsdException w:name="Grid Table 5 Dark Accent 1" w:uiPriority="50"/>
+    <w:lsdException w:name="Grid Table 6 Colorful Accent 1" w:uiPriority="51"/>
+    <w:lsdException w:name="Grid Table 7 Colorful Accent 1" w:uiPriority="52"/>
+    <w:lsdException w:name="Grid Table 1 Light Accent 2" w:uiPriority="46"/>
+    <w:lsdException w:name="Grid Table 2 Accent 2" w:uiPriority="47"/>
+    <w:lsdException w:name="Grid Table 3 Accent 2" w:uiPriority="48"/>
+    <w:lsdException w:name="Grid Table 4 Accent 2" w:uiPriority="49"/>
+    <w:lsdException w:name="Grid Table 5 Dark Accent 2" w:uiPriority="50"/>
+    <w:lsdException w:name="Grid Table 6 Colorful Accent 2" w:uiPriority="51"/>
+    <w:lsdException w:name="Grid Table 7 Colorful Accent 2" w:uiPriority="52"/>
+    <w:lsdException w:name="Grid Table 1 Light Accent 3" w:uiPriority="46"/>
+    <w:lsdException w:name="Grid Table 2 Accent 3" w:uiPriority="47"/>
+    <w:lsdException w:name="Grid Table 3 Accent 3" w:uiPriority="48"/>
+    <w:lsdException w:name="Grid Table 4 Accent 3" w:uiPriority="49"/>
+    <w:lsdException w:name="Grid Table 5 Dark Accent 3" w:uiPriority="50"/>
+    <w:lsdException w:name="Grid Table 6 Colorful Accent 3" w:uiPriority="51"/>
+    <w:lsdException w:name="Grid Table 7 Colorful Accent 3" w:uiPriority="52"/>
+    <w:lsdException w:name="Grid Table 1 Light Accent 4" w:uiPriority="46"/>
+    <w:lsdException w:name="Grid Table 2 Accent 4" w:uiPriority="47"/>
+    <w:lsdException w:name="Grid Table 3 Accent 4" w:uiPriority="48"/>
+    <w:lsdException w:name="Grid Table 4 Accent 4" w:uiPriority="49"/>
+    <w:lsdException w:name="Grid Table 5 Dark Accent 4" w:uiPriority="50"/>
+    <w:lsdException w:name="Grid Table 6 Colorful Accent 4" w:uiPriority="51"/>
+    <w:lsdException w:name="Grid Table 7 Colorful Accent 4" w:uiPriority="52"/>
+    <w:lsdException w:name="Grid Table 1 Light Accent 5" w:uiPriority="46"/>
+    <w:lsdException w:name="Grid Table 2 Accent 5" w:uiPriority="47"/>
+    <w:lsdException w:name="Grid Table 3 Accent 5" w:uiPriority="48"/>
+    <w:lsdException w:name="Grid Table 4 Accent 5" w:uiPriority="49"/>
+    <w:lsdException w:name="Grid Table 5 Dark Accent 5" w:uiPriority="50"/>
+    <w:lsdException w:name="Grid Table 6 Colorful Accent 5" w:uiPriority="51"/>
+    <w:lsdException w:name="Grid Table 7 Colorful Accent 5" w:uiPriority="52"/>
+    <w:lsdException w:name="Grid Table 1 Light Accent 6" w:uiPriority="46"/>
+    <w:lsdException w:name="Grid Table 2 Accent 6" w:uiPriority="47"/>
+    <w:lsdException w:name="Grid Table 3 Accent 6" w:uiPriority="48"/>
+    <w:lsdException w:name="Grid Table 4 Accent 6" w:uiPriority="49"/>
+    <w:lsdException w:name="Grid Table 5 Dark Accent 6" w:uiPriority="50"/>
+    <w:lsdException w:name="Grid Table 6 Colorful Accent 6" w:uiPriority="51"/>
+    <w:lsdException w:name="Grid Table 7 Colorful Accent 6" w:uiPriority="52"/>
+    <w:lsdException w:name="List Table 1 Light" w:uiPriority="46"/>
+    <w:lsdException w:name="List Table 2" w:uiPriority="47"/>
+    <w:lsdException w:name="List Table 3" w:uiPriority="48"/>
+    <w:lsdException w:name="List Table 4" w:uiPriority="49"/>
+    <w:lsdException w:name="List Table 5 Dark" w:uiPriority="50"/>
+    <w:lsdException w:name="List Table 6 Colorful" w:uiPriority="51"/>
+    <w:lsdException w:name="List Table 7 Colorful" w:uiPriority="52"/>
+    <w:lsdException w:name="List Table 1 Light Accent 1" w:uiPriority="46"/>
+    <w:lsdException w:name="List Table 2 Accent 1" w:uiPriority="47"/>
+    <w:lsdException w:name="List Table 3 Accent 1" w:uiPriority="48"/>
+    <w:lsdException w:name="List Table 4 Accent 1" w:uiPriority="49"/>
+    <w:lsdException w:name="List Table 5 Dark Accent 1" w:uiPriority="50"/>
+    <w:lsdException w:name="List Table 6 Colorful Accent 1" w:uiPriority="51"/>
+    <w:lsdException w:name="List Table 7 Colorful Accent 1" w:uiPriority="52"/>
+    <w:lsdException w:name="List Table 1 Light Accent 2" w:uiPriority="46"/>
+    <w:lsdException w:name="List Table 2 Accent 2" w:uiPriority="47"/>
+    <w:lsdException w:name="List Table 3 Accent 2" w:uiPriority="48"/>
+    <w:lsdException w:name="List Table 4 Accent 2" w:uiPriority="49"/>
+    <w:lsdException w:name="List Table 5 Dark Accent 2" w:uiPriority="50"/>
+    <w:lsdException w:name="List Table 6 Colorful Accent 2" w:uiPriority="51"/>
+    <w:lsdException w:name="List Table 7 Colorful Accent 2" w:uiPriority="52"/>
+    <w:lsdException w:name="List Table 1 Light Accent 3" w:uiPriority="46"/>
+    <w:lsdException w:name="List Table 2 Accent 3" w:uiPriority="47"/>
+    <w:lsdException w:name="List Table 3 Accent 3" w:uiPriority="48"/>
+    <w:lsdException w:name="List Table 4 Accent 3" w:uiPriority="49"/>
+    <w:lsdException w:name="List Table 5 Dark Accent 3" w:uiPriority="50"/>
+    <w:lsdException w:name="List Table 6 Colorful Accent 3" w:uiPriority="51"/>
+    <w:lsdException w:name="List Table 7 Colorful Accent 3" w:uiPriority="52"/>
+    <w:lsdException w:name="List Table 1 Light Accent 4" w:uiPriority="46"/>
+    <w:lsdException w:name="List Table 2 Accent 4" w:uiPriority="47"/>
+    <w:lsdException w:name="List Table 3 Accent 4" w:uiPriority="48"/>
+    <w:lsdException w:name="List Table 4 Accent 4" w:uiPriority="49"/>
+    <w:lsdException w:name="List Table 5 Dark Accent 4" w:uiPriority="50"/>
+    <w:lsdException w:name="List Table 6 Colorful Accent 4" w:uiPriority="51"/>
+    <w:lsdException w:name="List Table 7 Colorful Accent 4" w:uiPriority="52"/>
+    <w:lsdException w:name="List Table 1 Light Accent 5" w:uiPriority="46"/>
+    <w:lsdException w:name="List Table 2 Accent 5" w:uiPriority="47"/>
+    <w:lsdException w:name="List Table 3 Accent 5" w:uiPriority="48"/>
+    <w:lsdException w:name="List Table 4 Accent 5" w:uiPriority="49"/>
+    <w:lsdException w:name="List Table 5 Dark Accent 5" w:uiPriority="50"/>
+    <w:lsdException w:name="List Table 6 Colorful Accent 5" w:uiPriority="51"/>
+    <w:lsdException w:name="List Table 7 Colorful Accent 5" w:uiPriority="52"/>
+    <w:lsdException w:name="List Table 1 Light Accent 6" w:uiPriority="46"/>
+    <w:lsdException w:name="List Table 2 Accent 6" w:uiPriority="47"/>
+    <w:lsdException w:name="List Table 3 Accent 6" w:uiPriority="48"/>
+    <w:lsdException w:name="List Table 4 Accent 6" w:uiPriority="49"/>
+    <w:lsdException w:name="List Table 5 Dark Accent 6" w:uiPriority="50"/>
+    <w:lsdException w:name="List Table 6 Colorful Accent 6" w:uiPriority="51"/>
+    <w:lsdException w:name="List Table 7 Colorful Accent 6" w:uiPriority="52"/>
+    <w:lsdException w:name="Mention" w:semiHidden="1" w:unhideWhenUsed="1"/>
+    <w:lsdException w:name="Smart Hyperlink" w:semiHidden="1" w:unhideWhenUsed="1"/>
+    <w:lsdException w:name="Hashtag" w:semiHidden="1" w:unhideWhenUsed="1"/>
+    <w:lsdException w:name="Unresolved Mention" w:semiHidden="1" w:unhideWhenUsed="1"/>
+    <w:lsdException w:name="Smart Link" w:semiHidden="1" w:unhideWhenUsed="1"/>
+  </w:latentStyles>
+  <w:style w:type="paragraph" w:default="1" w:styleId="Normal">
     <w:name w:val="Normal"/>
     <w:qFormat/>
     <w:pPr>
-      <w:widowControl/>
-      <w:suppressAutoHyphens w:val="true"/>
-      <w:overflowPunct w:val="false"/>
-      <w:bidi w:val="0"/>
-      <w:spacing w:before="0" w:after="0"/>
-      <w:jc w:val="left"/>
+      <w:overflowPunct w:val="0"/>
     </w:pPr>
-    <w:rPr>
-      <w:rFonts w:ascii="Liberation Serif" w:hAnsi="Liberation Serif" w:eastAsia="Noto Serif CJK SC" w:cs="Noto Sans Devanagari"/>
-      <w:color w:val="auto"/>
-      <w:kern w:val="2"/>
-      <w:sz w:val="24"/>
-      <w:szCs w:val="24"/>
-      <w:lang w:val="es-MX" w:eastAsia="zh-CN" w:bidi="hi-IN"/>
-    </w:rPr>
   </w:style>
-  <w:style w:type="paragraph" w:styleId="Heading">
+  <w:style w:type="character" w:default="1" w:styleId="Fuentedeprrafopredeter">
+    <w:name w:val="Default Paragraph Font"/>
+    <w:uiPriority w:val="1"/>
+    <w:unhideWhenUsed/>
+  </w:style>
+  <w:style w:type="table" w:default="1" w:styleId="Tablanormal">
+    <w:name w:val="Normal Table"/>
+    <w:uiPriority w:val="99"/>
+    <w:semiHidden/>
+    <w:unhideWhenUsed/>
+    <w:tblPr>
+      <w:tblInd w:w="0" w:type="dxa"/>
+      <w:tblCellMar>
+        <w:top w:w="0" w:type="dxa"/>
+        <w:left w:w="108" w:type="dxa"/>
+        <w:bottom w:w="0" w:type="dxa"/>
+        <w:right w:w="108" w:type="dxa"/>
+      </w:tblCellMar>
+    </w:tblPr>
+  </w:style>
+  <w:style w:type="numbering" w:default="1" w:styleId="Sinlista">
+    <w:name w:val="No List"/>
+    <w:uiPriority w:val="99"/>
+    <w:semiHidden/>
+    <w:unhideWhenUsed/>
+  </w:style>
+  <w:style w:type="paragraph" w:customStyle="1" w:styleId="Heading">
     <w:name w:val="Heading"/>
     <w:basedOn w:val="Normal"/>
-    <w:next w:val="BodyText"/>
+    <w:next w:val="Textoindependiente"/>
     <w:qFormat/>
     <w:pPr>
-      <w:keepNext w:val="true"/>
+      <w:keepNext/>
       <w:spacing w:before="240" w:after="120"/>
     </w:pPr>
     <w:rPr>
-      <w:rFonts w:ascii="Liberation Sans" w:hAnsi="Liberation Sans" w:eastAsia="Noto Sans CJK SC" w:cs="Noto Sans Devanagari"/>
+      <w:rFonts w:ascii="Liberation Sans" w:eastAsia="Noto Sans CJK SC" w:hAnsi="Liberation Sans"/>
       <w:sz w:val="28"/>
       <w:szCs w:val="28"/>
     </w:rPr>
   </w:style>
-  <w:style w:type="paragraph" w:styleId="BodyText">
+  <w:style w:type="paragraph" w:styleId="Textoindependiente">
     <w:name w:val="Body Text"/>
     <w:basedOn w:val="Normal"/>
     <w:pPr>
-      <w:spacing w:lineRule="auto" w:line="276" w:before="0" w:after="140"/>
+      <w:spacing w:after="140" w:line="276" w:lineRule="auto"/>
     </w:pPr>
-    <w:rPr/>
   </w:style>
-  <w:style w:type="paragraph" w:styleId="List">
+  <w:style w:type="paragraph" w:styleId="Lista">
     <w:name w:val="List"/>
-    <w:basedOn w:val="BodyText"/>
-    <w:pPr/>
-    <w:rPr>
-      <w:rFonts w:cs="Noto Sans Devanagari"/>
-    </w:rPr>
+    <w:basedOn w:val="Textoindependiente"/>
   </w:style>
-  <w:style w:type="paragraph" w:styleId="Caption">
-    <w:name w:val="Caption"/>
+  <w:style w:type="paragraph" w:styleId="Descripcin">
+    <w:name w:val="caption"/>
     <w:basedOn w:val="Normal"/>
     <w:qFormat/>
     <w:pPr>
@@ -445,88 +804,81 @@
       <w:spacing w:before="120" w:after="120"/>
     </w:pPr>
     <w:rPr>
-      <w:rFonts w:cs="Noto Sans Devanagari"/>
       <w:i/>
       <w:iCs/>
-      <w:sz w:val="24"/>
-      <w:szCs w:val="24"/>
     </w:rPr>
   </w:style>
-  <w:style w:type="paragraph" w:styleId="Index">
+  <w:style w:type="paragraph" w:customStyle="1" w:styleId="Index">
     <w:name w:val="Index"/>
     <w:basedOn w:val="Normal"/>
     <w:qFormat/>
     <w:pPr>
       <w:suppressLineNumbers/>
     </w:pPr>
-    <w:rPr>
-      <w:rFonts w:cs="Noto Sans Devanagari"/>
-    </w:rPr>
   </w:style>
-  <w:style w:type="paragraph" w:styleId="TableContents">
+  <w:style w:type="paragraph" w:customStyle="1" w:styleId="TableContents">
     <w:name w:val="Table Contents"/>
     <w:basedOn w:val="Normal"/>
     <w:qFormat/>
     <w:pPr>
-      <w:widowControl w:val="false"/>
+      <w:widowControl w:val="0"/>
       <w:suppressLineNumbers/>
     </w:pPr>
-    <w:rPr/>
   </w:style>
 </w:styles>
 </file>
 
 <file path=word/theme/theme1.xml><?xml version="1.0" encoding="utf-8"?>
-<a:theme xmlns:a="http://schemas.openxmlformats.org/drawingml/2006/main" xmlns:r="http://schemas.openxmlformats.org/officeDocument/2006/relationships" name="Office">
+<a:theme xmlns:a="http://schemas.openxmlformats.org/drawingml/2006/main" name="Office">
   <a:themeElements>
     <a:clrScheme name="LibreOffice">
       <a:dk1>
         <a:srgbClr val="000000"/>
       </a:dk1>
       <a:lt1>
-        <a:srgbClr val="ffffff"/>
+        <a:srgbClr val="FFFFFF"/>
       </a:lt1>
       <a:dk2>
         <a:srgbClr val="000000"/>
       </a:dk2>
       <a:lt2>
-        <a:srgbClr val="ffffff"/>
+        <a:srgbClr val="FFFFFF"/>
       </a:lt2>
       <a:accent1>
-        <a:srgbClr val="18a303"/>
+        <a:srgbClr val="18A303"/>
       </a:accent1>
       <a:accent2>
-        <a:srgbClr val="0369a3"/>
+        <a:srgbClr val="0369A3"/>
       </a:accent2>
       <a:accent3>
-        <a:srgbClr val="a33e03"/>
+        <a:srgbClr val="A33E03"/>
       </a:accent3>
       <a:accent4>
-        <a:srgbClr val="8e03a3"/>
+        <a:srgbClr val="8E03A3"/>
       </a:accent4>
       <a:accent5>
-        <a:srgbClr val="c99c00"/>
+        <a:srgbClr val="C99C00"/>
       </a:accent5>
       <a:accent6>
-        <a:srgbClr val="c9211e"/>
+        <a:srgbClr val="C9211E"/>
       </a:accent6>
       <a:hlink>
-        <a:srgbClr val="0000ee"/>
+        <a:srgbClr val="0000EE"/>
       </a:hlink>
       <a:folHlink>
-        <a:srgbClr val="551a8b"/>
+        <a:srgbClr val="551A8B"/>
       </a:folHlink>
     </a:clrScheme>
     <a:fontScheme name="Office">
       <a:majorFont>
-        <a:latin typeface="Arial" pitchFamily="0" charset="1"/>
-        <a:ea typeface="DejaVu Sans" pitchFamily="0" charset="1"/>
-        <a:cs typeface="DejaVu Sans" pitchFamily="0" charset="1"/>
+        <a:latin typeface="Arial"/>
+        <a:ea typeface="DejaVu Sans"/>
+        <a:cs typeface="DejaVu Sans"/>
       </a:majorFont>
       <a:minorFont>
-        <a:latin typeface="Arial" pitchFamily="0" charset="1"/>
-        <a:ea typeface="DejaVu Sans" pitchFamily="0" charset="1"/>
-        <a:cs typeface="DejaVu Sans" pitchFamily="0" charset="1"/>
+        <a:latin typeface="Arial"/>
+        <a:ea typeface="DejaVu Sans"/>
+        <a:cs typeface="DejaVu Sans"/>
       </a:minorFont>
     </a:fontScheme>
     <a:fmtScheme>
@@ -579,5 +931,7 @@
       </a:bgFillStyleLst>
     </a:fmtScheme>
   </a:themeElements>
+  <a:objectDefaults/>
+  <a:extraClrSchemeLst/>
 </a:theme>
 </file>
</xml_diff>

<commit_message>
Correccion ciudad en certificados
</commit_message>
<xml_diff>
--- a/ms-documentation/Templates/certificado_docx.docx
+++ b/ms-documentation/Templates/certificado_docx.docx
@@ -173,7 +173,27 @@
           <w:bCs/>
           <w:color w:val="000000"/>
         </w:rPr>
-        <w:t>{{alumno.apellido}}</w:t>
+        <w:t>{{</w:t>
+      </w:r>
+      <w:proofErr w:type="spellStart"/>
+      <w:proofErr w:type="gramStart"/>
+      <w:r>
+        <w:rPr>
+          <w:b/>
+          <w:bCs/>
+          <w:color w:val="000000"/>
+        </w:rPr>
+        <w:t>alumno.apellido</w:t>
+      </w:r>
+      <w:proofErr w:type="spellEnd"/>
+      <w:proofErr w:type="gramEnd"/>
+      <w:r>
+        <w:rPr>
+          <w:b/>
+          <w:bCs/>
+          <w:color w:val="000000"/>
+        </w:rPr>
+        <w:t>}}</w:t>
       </w:r>
       <w:r>
         <w:rPr>
@@ -187,7 +207,27 @@
           <w:bCs/>
           <w:color w:val="000000"/>
         </w:rPr>
-        <w:t>{{alumno.nombre}}</w:t>
+        <w:t>{{</w:t>
+      </w:r>
+      <w:proofErr w:type="spellStart"/>
+      <w:proofErr w:type="gramStart"/>
+      <w:r>
+        <w:rPr>
+          <w:b/>
+          <w:bCs/>
+          <w:color w:val="000000"/>
+        </w:rPr>
+        <w:t>alumno.nombre</w:t>
+      </w:r>
+      <w:proofErr w:type="spellEnd"/>
+      <w:proofErr w:type="gramEnd"/>
+      <w:r>
+        <w:rPr>
+          <w:b/>
+          <w:bCs/>
+          <w:color w:val="000000"/>
+        </w:rPr>
+        <w:t>}}</w:t>
       </w:r>
       <w:r>
         <w:rPr>
@@ -201,7 +241,45 @@
           <w:bCs/>
           <w:color w:val="000000"/>
         </w:rPr>
-        <w:t>{{alumno.tipo_documento.sigla}}</w:t>
+        <w:t>{{</w:t>
+      </w:r>
+      <w:proofErr w:type="spellStart"/>
+      <w:proofErr w:type="gramStart"/>
+      <w:r>
+        <w:rPr>
+          <w:b/>
+          <w:bCs/>
+          <w:color w:val="000000"/>
+        </w:rPr>
+        <w:t>alumno.tipo</w:t>
+      </w:r>
+      <w:proofErr w:type="gramEnd"/>
+      <w:r>
+        <w:rPr>
+          <w:b/>
+          <w:bCs/>
+          <w:color w:val="000000"/>
+        </w:rPr>
+        <w:t>_</w:t>
+      </w:r>
+      <w:proofErr w:type="gramStart"/>
+      <w:r>
+        <w:rPr>
+          <w:b/>
+          <w:bCs/>
+          <w:color w:val="000000"/>
+        </w:rPr>
+        <w:t>documento.sigla</w:t>
+      </w:r>
+      <w:proofErr w:type="spellEnd"/>
+      <w:proofErr w:type="gramEnd"/>
+      <w:r>
+        <w:rPr>
+          <w:b/>
+          <w:bCs/>
+          <w:color w:val="000000"/>
+        </w:rPr>
+        <w:t>}}</w:t>
       </w:r>
       <w:r>
         <w:rPr>
@@ -215,21 +293,73 @@
           <w:bCs/>
           <w:color w:val="000000"/>
         </w:rPr>
-        <w:t>{{alumno.nrodocumento}}</w:t>
-      </w:r>
-      <w:r>
-        <w:rPr>
-          <w:color w:val="000000"/>
-        </w:rPr>
-        <w:t xml:space="preserve"> – LEGAJO Nro: </w:t>
-      </w:r>
-      <w:r>
-        <w:rPr>
-          <w:b/>
-          <w:bCs/>
-          <w:color w:val="000000"/>
-        </w:rPr>
-        <w:t>{{alumno.nro_legajo}}</w:t>
+        <w:t>{{</w:t>
+      </w:r>
+      <w:proofErr w:type="spellStart"/>
+      <w:proofErr w:type="gramStart"/>
+      <w:r>
+        <w:rPr>
+          <w:b/>
+          <w:bCs/>
+          <w:color w:val="000000"/>
+        </w:rPr>
+        <w:t>alumno.nrodocumento</w:t>
+      </w:r>
+      <w:proofErr w:type="spellEnd"/>
+      <w:proofErr w:type="gramEnd"/>
+      <w:r>
+        <w:rPr>
+          <w:b/>
+          <w:bCs/>
+          <w:color w:val="000000"/>
+        </w:rPr>
+        <w:t>}}</w:t>
+      </w:r>
+      <w:r>
+        <w:rPr>
+          <w:color w:val="000000"/>
+        </w:rPr>
+        <w:t xml:space="preserve"> – LEGAJO </w:t>
+      </w:r>
+      <w:proofErr w:type="spellStart"/>
+      <w:r>
+        <w:rPr>
+          <w:color w:val="000000"/>
+        </w:rPr>
+        <w:t>Nro</w:t>
+      </w:r>
+      <w:proofErr w:type="spellEnd"/>
+      <w:r>
+        <w:rPr>
+          <w:color w:val="000000"/>
+        </w:rPr>
+        <w:t xml:space="preserve">: </w:t>
+      </w:r>
+      <w:r>
+        <w:rPr>
+          <w:b/>
+          <w:bCs/>
+          <w:color w:val="000000"/>
+        </w:rPr>
+        <w:t>{{</w:t>
+      </w:r>
+      <w:proofErr w:type="spellStart"/>
+      <w:r>
+        <w:rPr>
+          <w:b/>
+          <w:bCs/>
+          <w:color w:val="000000"/>
+        </w:rPr>
+        <w:t>alumno.nro_legajo</w:t>
+      </w:r>
+      <w:proofErr w:type="spellEnd"/>
+      <w:r>
+        <w:rPr>
+          <w:b/>
+          <w:bCs/>
+          <w:color w:val="000000"/>
+        </w:rPr>
+        <w:t>}}</w:t>
       </w:r>
       <w:r>
         <w:rPr>
@@ -243,7 +373,27 @@
           <w:bCs/>
           <w:color w:val="000000"/>
         </w:rPr>
-        <w:t>{{especialidad.nombre}}</w:t>
+        <w:t>{{</w:t>
+      </w:r>
+      <w:proofErr w:type="spellStart"/>
+      <w:proofErr w:type="gramStart"/>
+      <w:r>
+        <w:rPr>
+          <w:b/>
+          <w:bCs/>
+          <w:color w:val="000000"/>
+        </w:rPr>
+        <w:t>especialidad.nombre</w:t>
+      </w:r>
+      <w:proofErr w:type="spellEnd"/>
+      <w:proofErr w:type="gramEnd"/>
+      <w:r>
+        <w:rPr>
+          <w:b/>
+          <w:bCs/>
+          <w:color w:val="000000"/>
+        </w:rPr>
+        <w:t>}}</w:t>
       </w:r>
       <w:r>
         <w:rPr>
@@ -257,7 +407,27 @@
           <w:bCs/>
           <w:color w:val="000000"/>
         </w:rPr>
-        <w:t>{{facultad.nombre}}</w:t>
+        <w:t>{{</w:t>
+      </w:r>
+      <w:proofErr w:type="spellStart"/>
+      <w:proofErr w:type="gramStart"/>
+      <w:r>
+        <w:rPr>
+          <w:b/>
+          <w:bCs/>
+          <w:color w:val="000000"/>
+        </w:rPr>
+        <w:t>facultad.nombre</w:t>
+      </w:r>
+      <w:proofErr w:type="spellEnd"/>
+      <w:proofErr w:type="gramEnd"/>
+      <w:r>
+        <w:rPr>
+          <w:b/>
+          <w:bCs/>
+          <w:color w:val="000000"/>
+        </w:rPr>
+        <w:t>}}</w:t>
       </w:r>
       <w:r>
         <w:rPr>
@@ -271,7 +441,27 @@
           <w:bCs/>
           <w:color w:val="000000"/>
         </w:rPr>
-        <w:t>{{universidad.nombre}}</w:t>
+        <w:t>{{</w:t>
+      </w:r>
+      <w:proofErr w:type="spellStart"/>
+      <w:proofErr w:type="gramStart"/>
+      <w:r>
+        <w:rPr>
+          <w:b/>
+          <w:bCs/>
+          <w:color w:val="000000"/>
+        </w:rPr>
+        <w:t>universidad.nombre</w:t>
+      </w:r>
+      <w:proofErr w:type="spellEnd"/>
+      <w:proofErr w:type="gramEnd"/>
+      <w:r>
+        <w:rPr>
+          <w:b/>
+          <w:bCs/>
+          <w:color w:val="000000"/>
+        </w:rPr>
+        <w:t>}}</w:t>
       </w:r>
       <w:r>
         <w:rPr>
@@ -299,21 +489,30 @@
           <w:bCs/>
           <w:color w:val="000000"/>
         </w:rPr>
-        <w:t>{{facultad.ciudad}}</w:t>
-      </w:r>
-      <w:r>
-        <w:rPr>
-          <w:color w:val="000000"/>
-        </w:rPr>
-        <w:t xml:space="preserve">. el </w:t>
-      </w:r>
-      <w:r>
-        <w:rPr>
-          <w:b/>
-          <w:bCs/>
-          <w:color w:val="000000"/>
-        </w:rPr>
-        <w:t>{{fecha}}</w:t>
+        <w:t xml:space="preserve">San Rafael, Mendoza </w:t>
+      </w:r>
+      <w:r>
+        <w:rPr>
+          <w:color w:val="000000"/>
+        </w:rPr>
+        <w:t xml:space="preserve">el </w:t>
+      </w:r>
+      <w:r>
+        <w:rPr>
+          <w:b/>
+          <w:bCs/>
+          <w:color w:val="000000"/>
+        </w:rPr>
+        <w:t>{{fecha}</w:t>
+      </w:r>
+      <w:proofErr w:type="gramStart"/>
+      <w:r>
+        <w:rPr>
+          <w:b/>
+          <w:bCs/>
+          <w:color w:val="000000"/>
+        </w:rPr>
+        <w:t>}</w:t>
       </w:r>
       <w:r>
         <w:rPr>
@@ -321,6 +520,7 @@
         </w:rPr>
         <w:t>.-</w:t>
       </w:r>
+      <w:proofErr w:type="gramEnd"/>
     </w:p>
     <w:p>
       <w:pPr>
@@ -746,6 +946,7 @@
   <w:style w:type="character" w:default="1" w:styleId="Fuentedeprrafopredeter">
     <w:name w:val="Default Paragraph Font"/>
     <w:uiPriority w:val="1"/>
+    <w:semiHidden/>
     <w:unhideWhenUsed/>
   </w:style>
   <w:style w:type="table" w:default="1" w:styleId="Tablanormal">

</xml_diff>